<commit_message>
first commit ISE lab
</commit_message>
<xml_diff>
--- a/lab 1.docx
+++ b/lab 1.docx
@@ -675,6 +675,587 @@
     <w:p>
       <w:pPr>
         <w:rPr>
+          <w:rStyle w:val="markedcontent"/>
+          <w:rFonts w:ascii="Times New Roman" w:hAnsi="Times New Roman" w:cs="Times New Roman"/>
+          <w:sz w:val="24"/>
+          <w:szCs w:val="24"/>
+        </w:rPr>
+      </w:pPr>
+      <w:r>
+        <w:rPr>
+          <w:rStyle w:val="markedcontent"/>
+          <w:rFonts w:ascii="Times New Roman" w:hAnsi="Times New Roman" w:cs="Times New Roman"/>
+          <w:sz w:val="24"/>
+          <w:szCs w:val="24"/>
+        </w:rPr>
+        <w:t xml:space="preserve">Step1: Git </w:t>
+      </w:r>
+      <w:proofErr w:type="spellStart"/>
+      <w:r>
+        <w:rPr>
+          <w:rStyle w:val="markedcontent"/>
+          <w:rFonts w:ascii="Times New Roman" w:hAnsi="Times New Roman" w:cs="Times New Roman"/>
+          <w:sz w:val="24"/>
+          <w:szCs w:val="24"/>
+        </w:rPr>
+        <w:t>init</w:t>
+      </w:r>
+      <w:proofErr w:type="spellEnd"/>
+    </w:p>
+    <w:p>
+      <w:pPr>
+        <w:rPr>
+          <w:rStyle w:val="markedcontent"/>
+          <w:rFonts w:ascii="Times New Roman" w:hAnsi="Times New Roman" w:cs="Times New Roman"/>
+          <w:sz w:val="24"/>
+          <w:szCs w:val="24"/>
+        </w:rPr>
+      </w:pPr>
+      <w:r>
+        <w:rPr>
+          <w:rStyle w:val="markedcontent"/>
+          <w:rFonts w:ascii="Times New Roman" w:hAnsi="Times New Roman" w:cs="Times New Roman"/>
+          <w:sz w:val="24"/>
+          <w:szCs w:val="24"/>
+        </w:rPr>
+        <w:drawing>
+          <wp:inline distT="0" distB="0" distL="0" distR="0" wp14:anchorId="66F2FF90" wp14:editId="34782AA3">
+            <wp:extent cx="5943600" cy="2992120"/>
+            <wp:effectExtent l="0" t="0" r="0" b="0"/>
+            <wp:docPr id="2" name="Picture 2" descr="Graphical user interface, text, application, email&#10;&#10;Description automatically generated"/>
+            <wp:cNvGraphicFramePr>
+              <a:graphicFrameLocks xmlns:a="http://schemas.openxmlformats.org/drawingml/2006/main" noChangeAspect="1"/>
+            </wp:cNvGraphicFramePr>
+            <a:graphic xmlns:a="http://schemas.openxmlformats.org/drawingml/2006/main">
+              <a:graphicData uri="http://schemas.openxmlformats.org/drawingml/2006/picture">
+                <pic:pic xmlns:pic="http://schemas.openxmlformats.org/drawingml/2006/picture">
+                  <pic:nvPicPr>
+                    <pic:cNvPr id="2" name="Picture 2" descr="Graphical user interface, text, application, email&#10;&#10;Description automatically generated"/>
+                    <pic:cNvPicPr/>
+                  </pic:nvPicPr>
+                  <pic:blipFill>
+                    <a:blip r:embed="rId8"/>
+                    <a:stretch>
+                      <a:fillRect/>
+                    </a:stretch>
+                  </pic:blipFill>
+                  <pic:spPr>
+                    <a:xfrm>
+                      <a:off x="0" y="0"/>
+                      <a:ext cx="5943600" cy="2992120"/>
+                    </a:xfrm>
+                    <a:prstGeom prst="rect">
+                      <a:avLst/>
+                    </a:prstGeom>
+                  </pic:spPr>
+                </pic:pic>
+              </a:graphicData>
+            </a:graphic>
+          </wp:inline>
+        </w:drawing>
+      </w:r>
+    </w:p>
+    <w:p>
+      <w:pPr>
+        <w:rPr>
+          <w:rStyle w:val="markedcontent"/>
+          <w:rFonts w:ascii="Times New Roman" w:hAnsi="Times New Roman" w:cs="Times New Roman"/>
+          <w:sz w:val="24"/>
+          <w:szCs w:val="24"/>
+        </w:rPr>
+      </w:pPr>
+      <w:r>
+        <w:rPr>
+          <w:rStyle w:val="markedcontent"/>
+          <w:rFonts w:ascii="Times New Roman" w:hAnsi="Times New Roman" w:cs="Times New Roman"/>
+          <w:sz w:val="24"/>
+          <w:szCs w:val="24"/>
+        </w:rPr>
+        <w:t>Step2:</w:t>
+      </w:r>
+    </w:p>
+    <w:p>
+      <w:pPr>
+        <w:rPr>
+          <w:rStyle w:val="markedcontent"/>
+          <w:rFonts w:ascii="Times New Roman" w:hAnsi="Times New Roman" w:cs="Times New Roman"/>
+          <w:sz w:val="24"/>
+          <w:szCs w:val="24"/>
+        </w:rPr>
+      </w:pPr>
+      <w:r>
+        <w:rPr>
+          <w:rStyle w:val="markedcontent"/>
+          <w:rFonts w:ascii="Times New Roman" w:hAnsi="Times New Roman" w:cs="Times New Roman"/>
+          <w:sz w:val="24"/>
+          <w:szCs w:val="24"/>
+        </w:rPr>
+        <w:lastRenderedPageBreak/>
+        <w:drawing>
+          <wp:inline distT="0" distB="0" distL="0" distR="0" wp14:anchorId="7E26D69B" wp14:editId="129FC791">
+            <wp:extent cx="5943600" cy="2762250"/>
+            <wp:effectExtent l="0" t="0" r="0" b="0"/>
+            <wp:docPr id="3" name="Picture 3" descr="Text&#10;&#10;Description automatically generated"/>
+            <wp:cNvGraphicFramePr>
+              <a:graphicFrameLocks xmlns:a="http://schemas.openxmlformats.org/drawingml/2006/main" noChangeAspect="1"/>
+            </wp:cNvGraphicFramePr>
+            <a:graphic xmlns:a="http://schemas.openxmlformats.org/drawingml/2006/main">
+              <a:graphicData uri="http://schemas.openxmlformats.org/drawingml/2006/picture">
+                <pic:pic xmlns:pic="http://schemas.openxmlformats.org/drawingml/2006/picture">
+                  <pic:nvPicPr>
+                    <pic:cNvPr id="3" name="Picture 3" descr="Text&#10;&#10;Description automatically generated"/>
+                    <pic:cNvPicPr/>
+                  </pic:nvPicPr>
+                  <pic:blipFill>
+                    <a:blip r:embed="rId9"/>
+                    <a:stretch>
+                      <a:fillRect/>
+                    </a:stretch>
+                  </pic:blipFill>
+                  <pic:spPr>
+                    <a:xfrm>
+                      <a:off x="0" y="0"/>
+                      <a:ext cx="5943600" cy="2762250"/>
+                    </a:xfrm>
+                    <a:prstGeom prst="rect">
+                      <a:avLst/>
+                    </a:prstGeom>
+                  </pic:spPr>
+                </pic:pic>
+              </a:graphicData>
+            </a:graphic>
+          </wp:inline>
+        </w:drawing>
+      </w:r>
+    </w:p>
+    <w:p>
+      <w:pPr>
+        <w:rPr>
+          <w:rStyle w:val="markedcontent"/>
+          <w:rFonts w:ascii="Times New Roman" w:hAnsi="Times New Roman" w:cs="Times New Roman"/>
+          <w:sz w:val="24"/>
+          <w:szCs w:val="24"/>
+        </w:rPr>
+      </w:pPr>
+      <w:r>
+        <w:rPr>
+          <w:rStyle w:val="markedcontent"/>
+          <w:rFonts w:ascii="Times New Roman" w:hAnsi="Times New Roman" w:cs="Times New Roman"/>
+          <w:sz w:val="24"/>
+          <w:szCs w:val="24"/>
+        </w:rPr>
+        <w:drawing>
+          <wp:inline distT="0" distB="0" distL="0" distR="0" wp14:anchorId="04D89BE9" wp14:editId="04E1F96A">
+            <wp:extent cx="5601185" cy="1470787"/>
+            <wp:effectExtent l="0" t="0" r="0" b="0"/>
+            <wp:docPr id="4" name="Picture 4" descr="Text&#10;&#10;Description automatically generated"/>
+            <wp:cNvGraphicFramePr>
+              <a:graphicFrameLocks xmlns:a="http://schemas.openxmlformats.org/drawingml/2006/main" noChangeAspect="1"/>
+            </wp:cNvGraphicFramePr>
+            <a:graphic xmlns:a="http://schemas.openxmlformats.org/drawingml/2006/main">
+              <a:graphicData uri="http://schemas.openxmlformats.org/drawingml/2006/picture">
+                <pic:pic xmlns:pic="http://schemas.openxmlformats.org/drawingml/2006/picture">
+                  <pic:nvPicPr>
+                    <pic:cNvPr id="4" name="Picture 4" descr="Text&#10;&#10;Description automatically generated"/>
+                    <pic:cNvPicPr/>
+                  </pic:nvPicPr>
+                  <pic:blipFill>
+                    <a:blip r:embed="rId10"/>
+                    <a:stretch>
+                      <a:fillRect/>
+                    </a:stretch>
+                  </pic:blipFill>
+                  <pic:spPr>
+                    <a:xfrm>
+                      <a:off x="0" y="0"/>
+                      <a:ext cx="5601185" cy="1470787"/>
+                    </a:xfrm>
+                    <a:prstGeom prst="rect">
+                      <a:avLst/>
+                    </a:prstGeom>
+                  </pic:spPr>
+                </pic:pic>
+              </a:graphicData>
+            </a:graphic>
+          </wp:inline>
+        </w:drawing>
+      </w:r>
+    </w:p>
+    <w:p>
+      <w:pPr>
+        <w:rPr>
+          <w:rStyle w:val="markedcontent"/>
+          <w:rFonts w:ascii="Times New Roman" w:hAnsi="Times New Roman" w:cs="Times New Roman"/>
+          <w:sz w:val="24"/>
+          <w:szCs w:val="24"/>
+        </w:rPr>
+      </w:pPr>
+      <w:r>
+        <w:rPr>
+          <w:rStyle w:val="markedcontent"/>
+          <w:rFonts w:ascii="Times New Roman" w:hAnsi="Times New Roman" w:cs="Times New Roman"/>
+          <w:sz w:val="24"/>
+          <w:szCs w:val="24"/>
+        </w:rPr>
+        <w:t xml:space="preserve">Step3: git </w:t>
+      </w:r>
+      <w:proofErr w:type="gramStart"/>
+      <w:r>
+        <w:rPr>
+          <w:rStyle w:val="markedcontent"/>
+          <w:rFonts w:ascii="Times New Roman" w:hAnsi="Times New Roman" w:cs="Times New Roman"/>
+          <w:sz w:val="24"/>
+          <w:szCs w:val="24"/>
+        </w:rPr>
+        <w:t>add .</w:t>
+      </w:r>
+      <w:proofErr w:type="gramEnd"/>
+    </w:p>
+    <w:p>
+      <w:pPr>
+        <w:rPr>
+          <w:rStyle w:val="markedcontent"/>
+          <w:rFonts w:ascii="Times New Roman" w:hAnsi="Times New Roman" w:cs="Times New Roman"/>
+          <w:sz w:val="24"/>
+          <w:szCs w:val="24"/>
+        </w:rPr>
+      </w:pPr>
+      <w:r>
+        <w:rPr>
+          <w:rStyle w:val="markedcontent"/>
+          <w:rFonts w:ascii="Times New Roman" w:hAnsi="Times New Roman" w:cs="Times New Roman"/>
+          <w:sz w:val="24"/>
+          <w:szCs w:val="24"/>
+        </w:rPr>
+        <w:drawing>
+          <wp:inline distT="0" distB="0" distL="0" distR="0" wp14:anchorId="1C3EEB96" wp14:editId="34E0A266">
+            <wp:extent cx="5403048" cy="762066"/>
+            <wp:effectExtent l="0" t="0" r="7620" b="0"/>
+            <wp:docPr id="5" name="Picture 5" descr="Text&#10;&#10;Description automatically generated"/>
+            <wp:cNvGraphicFramePr>
+              <a:graphicFrameLocks xmlns:a="http://schemas.openxmlformats.org/drawingml/2006/main" noChangeAspect="1"/>
+            </wp:cNvGraphicFramePr>
+            <a:graphic xmlns:a="http://schemas.openxmlformats.org/drawingml/2006/main">
+              <a:graphicData uri="http://schemas.openxmlformats.org/drawingml/2006/picture">
+                <pic:pic xmlns:pic="http://schemas.openxmlformats.org/drawingml/2006/picture">
+                  <pic:nvPicPr>
+                    <pic:cNvPr id="5" name="Picture 5" descr="Text&#10;&#10;Description automatically generated"/>
+                    <pic:cNvPicPr/>
+                  </pic:nvPicPr>
+                  <pic:blipFill>
+                    <a:blip r:embed="rId11"/>
+                    <a:stretch>
+                      <a:fillRect/>
+                    </a:stretch>
+                  </pic:blipFill>
+                  <pic:spPr>
+                    <a:xfrm>
+                      <a:off x="0" y="0"/>
+                      <a:ext cx="5403048" cy="762066"/>
+                    </a:xfrm>
+                    <a:prstGeom prst="rect">
+                      <a:avLst/>
+                    </a:prstGeom>
+                  </pic:spPr>
+                </pic:pic>
+              </a:graphicData>
+            </a:graphic>
+          </wp:inline>
+        </w:drawing>
+      </w:r>
+    </w:p>
+    <w:p>
+      <w:pPr>
+        <w:rPr>
+          <w:rStyle w:val="markedcontent"/>
+          <w:rFonts w:ascii="Times New Roman" w:hAnsi="Times New Roman" w:cs="Times New Roman"/>
+          <w:sz w:val="24"/>
+          <w:szCs w:val="24"/>
+        </w:rPr>
+      </w:pPr>
+      <w:r>
+        <w:rPr>
+          <w:rStyle w:val="markedcontent"/>
+          <w:rFonts w:ascii="Times New Roman" w:hAnsi="Times New Roman" w:cs="Times New Roman"/>
+          <w:sz w:val="24"/>
+          <w:szCs w:val="24"/>
+        </w:rPr>
+        <w:t>Step3:</w:t>
+      </w:r>
+      <w:r>
+        <w:rPr>
+          <w:rFonts w:ascii="Arial" w:hAnsi="Arial" w:cs="Arial"/>
+          <w:sz w:val="32"/>
+          <w:szCs w:val="32"/>
+          <w:shd w:val="clear" w:color="auto" w:fill="F2F2F2"/>
+        </w:rPr>
+        <w:t xml:space="preserve"> </w:t>
+      </w:r>
+      <w:r>
+        <w:rPr>
+          <w:rStyle w:val="markedcontent"/>
+          <w:rFonts w:ascii="Times New Roman" w:hAnsi="Times New Roman" w:cs="Times New Roman"/>
+          <w:sz w:val="24"/>
+          <w:szCs w:val="24"/>
+        </w:rPr>
+        <w:t>git commit -a -m "first commit"</w:t>
+      </w:r>
+    </w:p>
+    <w:p>
+      <w:pPr>
+        <w:rPr>
+          <w:rStyle w:val="markedcontent"/>
+          <w:rFonts w:ascii="Times New Roman" w:hAnsi="Times New Roman" w:cs="Times New Roman"/>
+          <w:sz w:val="24"/>
+          <w:szCs w:val="24"/>
+        </w:rPr>
+      </w:pPr>
+      <w:r>
+        <w:rPr>
+          <w:rStyle w:val="markedcontent"/>
+          <w:rFonts w:ascii="Times New Roman" w:hAnsi="Times New Roman" w:cs="Times New Roman"/>
+          <w:sz w:val="24"/>
+          <w:szCs w:val="24"/>
+        </w:rPr>
+        <w:drawing>
+          <wp:inline distT="0" distB="0" distL="0" distR="0" wp14:anchorId="6EA8ADB7" wp14:editId="581D45C2">
+            <wp:extent cx="5296359" cy="1508891"/>
+            <wp:effectExtent l="0" t="0" r="0" b="0"/>
+            <wp:docPr id="6" name="Picture 6" descr="Text&#10;&#10;Description automatically generated"/>
+            <wp:cNvGraphicFramePr>
+              <a:graphicFrameLocks xmlns:a="http://schemas.openxmlformats.org/drawingml/2006/main" noChangeAspect="1"/>
+            </wp:cNvGraphicFramePr>
+            <a:graphic xmlns:a="http://schemas.openxmlformats.org/drawingml/2006/main">
+              <a:graphicData uri="http://schemas.openxmlformats.org/drawingml/2006/picture">
+                <pic:pic xmlns:pic="http://schemas.openxmlformats.org/drawingml/2006/picture">
+                  <pic:nvPicPr>
+                    <pic:cNvPr id="6" name="Picture 6" descr="Text&#10;&#10;Description automatically generated"/>
+                    <pic:cNvPicPr/>
+                  </pic:nvPicPr>
+                  <pic:blipFill>
+                    <a:blip r:embed="rId12"/>
+                    <a:stretch>
+                      <a:fillRect/>
+                    </a:stretch>
+                  </pic:blipFill>
+                  <pic:spPr>
+                    <a:xfrm>
+                      <a:off x="0" y="0"/>
+                      <a:ext cx="5296359" cy="1508891"/>
+                    </a:xfrm>
+                    <a:prstGeom prst="rect">
+                      <a:avLst/>
+                    </a:prstGeom>
+                  </pic:spPr>
+                </pic:pic>
+              </a:graphicData>
+            </a:graphic>
+          </wp:inline>
+        </w:drawing>
+      </w:r>
+    </w:p>
+    <w:p>
+      <w:pPr>
+        <w:rPr>
+          <w:rStyle w:val="markedcontent"/>
+          <w:rFonts w:ascii="Times New Roman" w:hAnsi="Times New Roman" w:cs="Times New Roman"/>
+          <w:sz w:val="24"/>
+          <w:szCs w:val="24"/>
+        </w:rPr>
+      </w:pPr>
+      <w:r>
+        <w:rPr>
+          <w:rStyle w:val="markedcontent"/>
+          <w:rFonts w:ascii="Times New Roman" w:hAnsi="Times New Roman" w:cs="Times New Roman"/>
+          <w:sz w:val="24"/>
+          <w:szCs w:val="24"/>
+        </w:rPr>
+        <w:lastRenderedPageBreak/>
+        <w:drawing>
+          <wp:inline distT="0" distB="0" distL="0" distR="0" wp14:anchorId="60E0A1F6" wp14:editId="0191C42E">
+            <wp:extent cx="5943600" cy="2018030"/>
+            <wp:effectExtent l="0" t="0" r="0" b="1270"/>
+            <wp:docPr id="7" name="Picture 7" descr="Graphical user interface, application&#10;&#10;Description automatically generated"/>
+            <wp:cNvGraphicFramePr>
+              <a:graphicFrameLocks xmlns:a="http://schemas.openxmlformats.org/drawingml/2006/main" noChangeAspect="1"/>
+            </wp:cNvGraphicFramePr>
+            <a:graphic xmlns:a="http://schemas.openxmlformats.org/drawingml/2006/main">
+              <a:graphicData uri="http://schemas.openxmlformats.org/drawingml/2006/picture">
+                <pic:pic xmlns:pic="http://schemas.openxmlformats.org/drawingml/2006/picture">
+                  <pic:nvPicPr>
+                    <pic:cNvPr id="7" name="Picture 7" descr="Graphical user interface, application&#10;&#10;Description automatically generated"/>
+                    <pic:cNvPicPr/>
+                  </pic:nvPicPr>
+                  <pic:blipFill>
+                    <a:blip r:embed="rId13"/>
+                    <a:stretch>
+                      <a:fillRect/>
+                    </a:stretch>
+                  </pic:blipFill>
+                  <pic:spPr>
+                    <a:xfrm>
+                      <a:off x="0" y="0"/>
+                      <a:ext cx="5943600" cy="2018030"/>
+                    </a:xfrm>
+                    <a:prstGeom prst="rect">
+                      <a:avLst/>
+                    </a:prstGeom>
+                  </pic:spPr>
+                </pic:pic>
+              </a:graphicData>
+            </a:graphic>
+          </wp:inline>
+        </w:drawing>
+      </w:r>
+    </w:p>
+    <w:p>
+      <w:pPr>
+        <w:rPr>
+          <w:rStyle w:val="markedcontent"/>
+          <w:rFonts w:ascii="Times New Roman" w:hAnsi="Times New Roman" w:cs="Times New Roman"/>
+          <w:sz w:val="24"/>
+          <w:szCs w:val="24"/>
+        </w:rPr>
+      </w:pPr>
+      <w:r>
+        <w:rPr>
+          <w:rStyle w:val="markedcontent"/>
+          <w:rFonts w:ascii="Times New Roman" w:hAnsi="Times New Roman" w:cs="Times New Roman"/>
+          <w:sz w:val="24"/>
+          <w:szCs w:val="24"/>
+        </w:rPr>
+        <w:t>Step4:</w:t>
+      </w:r>
+      <w:r>
+        <w:rPr>
+          <w:rStyle w:val="markedcontent"/>
+          <w:rFonts w:ascii="Times New Roman" w:hAnsi="Times New Roman" w:cs="Times New Roman"/>
+          <w:sz w:val="24"/>
+          <w:szCs w:val="24"/>
+        </w:rPr>
+        <w:t xml:space="preserve"> </w:t>
+      </w:r>
+      <w:r>
+        <w:rPr>
+          <w:rStyle w:val="markedcontent"/>
+          <w:rFonts w:ascii="Times New Roman" w:hAnsi="Times New Roman" w:cs="Times New Roman"/>
+          <w:sz w:val="24"/>
+          <w:szCs w:val="24"/>
+        </w:rPr>
+        <w:t>git push -u origin --all</w:t>
+      </w:r>
+    </w:p>
+    <w:p>
+      <w:pPr>
+        <w:rPr>
+          <w:rStyle w:val="markedcontent"/>
+          <w:rFonts w:ascii="Times New Roman" w:hAnsi="Times New Roman" w:cs="Times New Roman"/>
+          <w:sz w:val="24"/>
+          <w:szCs w:val="24"/>
+        </w:rPr>
+      </w:pPr>
+      <w:r>
+        <w:rPr>
+          <w:rStyle w:val="markedcontent"/>
+          <w:rFonts w:ascii="Times New Roman" w:hAnsi="Times New Roman" w:cs="Times New Roman"/>
+          <w:sz w:val="24"/>
+          <w:szCs w:val="24"/>
+        </w:rPr>
+        <w:drawing>
+          <wp:inline distT="0" distB="0" distL="0" distR="0" wp14:anchorId="0712D19A" wp14:editId="77FFC474">
+            <wp:extent cx="5639289" cy="2606266"/>
+            <wp:effectExtent l="0" t="0" r="0" b="3810"/>
+            <wp:docPr id="8" name="Picture 8" descr="Text&#10;&#10;Description automatically generated"/>
+            <wp:cNvGraphicFramePr>
+              <a:graphicFrameLocks xmlns:a="http://schemas.openxmlformats.org/drawingml/2006/main" noChangeAspect="1"/>
+            </wp:cNvGraphicFramePr>
+            <a:graphic xmlns:a="http://schemas.openxmlformats.org/drawingml/2006/main">
+              <a:graphicData uri="http://schemas.openxmlformats.org/drawingml/2006/picture">
+                <pic:pic xmlns:pic="http://schemas.openxmlformats.org/drawingml/2006/picture">
+                  <pic:nvPicPr>
+                    <pic:cNvPr id="8" name="Picture 8" descr="Text&#10;&#10;Description automatically generated"/>
+                    <pic:cNvPicPr/>
+                  </pic:nvPicPr>
+                  <pic:blipFill>
+                    <a:blip r:embed="rId14"/>
+                    <a:stretch>
+                      <a:fillRect/>
+                    </a:stretch>
+                  </pic:blipFill>
+                  <pic:spPr>
+                    <a:xfrm>
+                      <a:off x="0" y="0"/>
+                      <a:ext cx="5639289" cy="2606266"/>
+                    </a:xfrm>
+                    <a:prstGeom prst="rect">
+                      <a:avLst/>
+                    </a:prstGeom>
+                  </pic:spPr>
+                </pic:pic>
+              </a:graphicData>
+            </a:graphic>
+          </wp:inline>
+        </w:drawing>
+      </w:r>
+    </w:p>
+    <w:p>
+      <w:pPr>
+        <w:rPr>
+          <w:rStyle w:val="markedcontent"/>
+          <w:rFonts w:ascii="Times New Roman" w:hAnsi="Times New Roman" w:cs="Times New Roman"/>
+          <w:sz w:val="24"/>
+          <w:szCs w:val="24"/>
+        </w:rPr>
+      </w:pPr>
+      <w:r>
+        <w:rPr>
+          <w:rStyle w:val="markedcontent"/>
+          <w:rFonts w:ascii="Times New Roman" w:hAnsi="Times New Roman" w:cs="Times New Roman"/>
+          <w:sz w:val="24"/>
+          <w:szCs w:val="24"/>
+        </w:rPr>
+        <w:lastRenderedPageBreak/>
+        <w:drawing>
+          <wp:inline distT="0" distB="0" distL="0" distR="0" wp14:anchorId="01C29B1B" wp14:editId="1AC6FB2D">
+            <wp:extent cx="5943600" cy="2800350"/>
+            <wp:effectExtent l="0" t="0" r="0" b="0"/>
+            <wp:docPr id="9" name="Picture 9" descr="Graphical user interface, application, email, website&#10;&#10;Description automatically generated"/>
+            <wp:cNvGraphicFramePr>
+              <a:graphicFrameLocks xmlns:a="http://schemas.openxmlformats.org/drawingml/2006/main" noChangeAspect="1"/>
+            </wp:cNvGraphicFramePr>
+            <a:graphic xmlns:a="http://schemas.openxmlformats.org/drawingml/2006/main">
+              <a:graphicData uri="http://schemas.openxmlformats.org/drawingml/2006/picture">
+                <pic:pic xmlns:pic="http://schemas.openxmlformats.org/drawingml/2006/picture">
+                  <pic:nvPicPr>
+                    <pic:cNvPr id="9" name="Picture 9" descr="Graphical user interface, application, email, website&#10;&#10;Description automatically generated"/>
+                    <pic:cNvPicPr/>
+                  </pic:nvPicPr>
+                  <pic:blipFill>
+                    <a:blip r:embed="rId15"/>
+                    <a:stretch>
+                      <a:fillRect/>
+                    </a:stretch>
+                  </pic:blipFill>
+                  <pic:spPr>
+                    <a:xfrm>
+                      <a:off x="0" y="0"/>
+                      <a:ext cx="5943600" cy="2800350"/>
+                    </a:xfrm>
+                    <a:prstGeom prst="rect">
+                      <a:avLst/>
+                    </a:prstGeom>
+                  </pic:spPr>
+                </pic:pic>
+              </a:graphicData>
+            </a:graphic>
+          </wp:inline>
+        </w:drawing>
+      </w:r>
+    </w:p>
+    <w:p>
+      <w:pPr>
+        <w:rPr>
+          <w:rStyle w:val="markedcontent"/>
           <w:rFonts w:ascii="Times New Roman" w:hAnsi="Times New Roman" w:cs="Times New Roman"/>
           <w:sz w:val="24"/>
           <w:szCs w:val="24"/>
@@ -699,9 +1280,38 @@
         <w:t>Upload a URL repository to the canvas.</w:t>
       </w:r>
     </w:p>
+    <w:p>
+      <w:pPr>
+        <w:rPr>
+          <w:rFonts w:ascii="Times New Roman" w:hAnsi="Times New Roman" w:cs="Times New Roman"/>
+          <w:sz w:val="24"/>
+          <w:szCs w:val="24"/>
+        </w:rPr>
+      </w:pPr>
+      <w:hyperlink r:id="rId16" w:history="1">
+        <w:r>
+          <w:rPr>
+            <w:rStyle w:val="Hyperlink"/>
+            <w:rFonts w:ascii="Times New Roman" w:hAnsi="Times New Roman" w:cs="Times New Roman"/>
+            <w:sz w:val="24"/>
+            <w:szCs w:val="24"/>
+          </w:rPr>
+          <w:t>https://github.com/solmazsm/CS-380-Intro-to-SE-SP-2023/blob/master/lab%201.pdf</w:t>
+        </w:r>
+      </w:hyperlink>
+    </w:p>
+    <w:p>
+      <w:pPr>
+        <w:rPr>
+          <w:rFonts w:ascii="Times New Roman" w:hAnsi="Times New Roman" w:cs="Times New Roman"/>
+          <w:sz w:val="24"/>
+          <w:szCs w:val="24"/>
+        </w:rPr>
+      </w:pPr>
+    </w:p>
     <w:sectPr>
-      <w:headerReference w:type="default" r:id="rId8"/>
-      <w:footerReference w:type="default" r:id="rId9"/>
+      <w:headerReference w:type="default" r:id="rId17"/>
+      <w:footerReference w:type="default" r:id="rId18"/>
       <w:pgSz w:w="12240" w:h="15840"/>
       <w:pgMar w:top="1440" w:right="1440" w:bottom="1440" w:left="1440" w:header="720" w:footer="720" w:gutter="0"/>
       <w:cols w:space="720"/>
@@ -1679,6 +2289,29 @@
       <w:bCs/>
     </w:rPr>
   </w:style>
+  <w:style w:type="character" w:styleId="Hyperlink">
+    <w:name w:val="Hyperlink"/>
+    <w:basedOn w:val="DefaultParagraphFont"/>
+    <w:uiPriority w:val="99"/>
+    <w:unhideWhenUsed/>
+    <w:rsid w:val="00893F2C"/>
+    <w:rPr>
+      <w:color w:val="0563C1" w:themeColor="hyperlink"/>
+      <w:u w:val="single"/>
+    </w:rPr>
+  </w:style>
+  <w:style w:type="character" w:styleId="UnresolvedMention">
+    <w:name w:val="Unresolved Mention"/>
+    <w:basedOn w:val="DefaultParagraphFont"/>
+    <w:uiPriority w:val="99"/>
+    <w:semiHidden/>
+    <w:unhideWhenUsed/>
+    <w:rsid w:val="00893F2C"/>
+    <w:rPr>
+      <w:color w:val="605E5C"/>
+      <w:shd w:val="clear" w:color="auto" w:fill="E1DFDD"/>
+    </w:rPr>
+  </w:style>
 </w:styles>
 </file>
 

</xml_diff>